<commit_message>
added happy path and sad path to each use case
</commit_message>
<xml_diff>
--- a/michael/Guest buyer- Use Cases detailed.docx
+++ b/michael/Guest buyer- Use Cases detailed.docx
@@ -353,14 +353,16 @@
         <w:rPr>
           <w:b/>
           <w:bCs/>
-        </w:rPr>
-      </w:pPr>
-      <w:r>
-        <w:rPr>
-          <w:b/>
-          <w:bCs/>
-        </w:rPr>
-        <w:t>Happy path:</w:t>
+          <w:u w:val="single"/>
+        </w:rPr>
+      </w:pPr>
+      <w:r>
+        <w:rPr>
+          <w:b/>
+          <w:bCs/>
+          <w:u w:val="single"/>
+        </w:rPr>
+        <w:t>Positive:</w:t>
       </w:r>
     </w:p>
     <w:p>
@@ -393,8 +395,16 @@
         <w:rPr>
           <w:b/>
           <w:bCs/>
-        </w:rPr>
-        <w:t>Sad Path:</w:t>
+          <w:u w:val="single"/>
+        </w:rPr>
+        <w:t>Negative</w:t>
+      </w:r>
+      <w:r>
+        <w:rPr>
+          <w:b/>
+          <w:bCs/>
+        </w:rPr>
+        <w:t>:</w:t>
       </w:r>
       <w:r>
         <w:rPr>
@@ -472,7 +482,10 @@
         <w:t xml:space="preserve">Precondition: </w:t>
       </w:r>
       <w:r>
-        <w:t>Guest User is online</w:t>
+        <w:t>U</w:t>
+      </w:r>
+      <w:r>
+        <w:t>ser is online</w:t>
       </w:r>
       <w:r>
         <w:rPr>
@@ -496,7 +509,10 @@
         <w:t xml:space="preserve"> </w:t>
       </w:r>
       <w:r>
-        <w:t>Guest User is offline</w:t>
+        <w:t>U</w:t>
+      </w:r>
+      <w:r>
+        <w:t>ser is offline</w:t>
       </w:r>
       <w:r>
         <w:rPr>
@@ -540,8 +556,6 @@
         </w:numPr>
         <w:bidi w:val="0"/>
       </w:pPr>
-      <w:bookmarkStart w:id="0" w:name="_GoBack"/>
-      <w:bookmarkEnd w:id="0"/>
       <w:r>
         <w:t>The system closes the connection to the external systems</w:t>
       </w:r>
@@ -578,19 +592,30 @@
         <w:rPr>
           <w:b/>
           <w:bCs/>
-        </w:rPr>
-        <w:t>Happy path:</w:t>
-      </w:r>
-    </w:p>
-    <w:p>
-      <w:pPr>
-        <w:pStyle w:val="a4"/>
-        <w:bidi w:val="0"/>
-        <w:rPr>
-          <w:b/>
-          <w:bCs/>
-        </w:rPr>
-      </w:pPr>
+          <w:u w:val="single"/>
+        </w:rPr>
+        <w:t>Positive</w:t>
+      </w:r>
+      <w:r>
+        <w:rPr>
+          <w:b/>
+          <w:bCs/>
+        </w:rPr>
+        <w:t>:</w:t>
+      </w:r>
+    </w:p>
+    <w:p>
+      <w:pPr>
+        <w:pStyle w:val="a4"/>
+        <w:bidi w:val="0"/>
+        <w:rPr>
+          <w:b/>
+          <w:bCs/>
+        </w:rPr>
+      </w:pPr>
+      <w:r>
+        <w:t xml:space="preserve">User exits the system closes the connection to the external systems and saves all relevant data. </w:t>
+      </w:r>
       <w:r>
         <w:rPr>
           <w:b/>
@@ -612,15 +637,26 @@
         <w:rPr>
           <w:b/>
           <w:bCs/>
-        </w:rPr>
-        <w:t>Sad Path:</w:t>
-      </w:r>
-    </w:p>
-    <w:p>
-      <w:pPr>
-        <w:pStyle w:val="a4"/>
-        <w:bidi w:val="0"/>
-      </w:pPr>
+          <w:u w:val="single"/>
+        </w:rPr>
+        <w:t>Negative</w:t>
+      </w:r>
+      <w:r>
+        <w:rPr>
+          <w:b/>
+          <w:bCs/>
+        </w:rPr>
+        <w:t>:</w:t>
+      </w:r>
+    </w:p>
+    <w:p>
+      <w:pPr>
+        <w:pStyle w:val="a4"/>
+        <w:bidi w:val="0"/>
+      </w:pPr>
+      <w:r>
+        <w:t>User forces exit on the system; some temporary data wasn't saved in the systems tables.</w:t>
+      </w:r>
     </w:p>
     <w:p>
       <w:pPr>
@@ -824,72 +860,86 @@
         <w:rPr>
           <w:b/>
           <w:bCs/>
-        </w:rPr>
-        <w:t>Happy path:</w:t>
-      </w:r>
-    </w:p>
-    <w:p>
-      <w:pPr>
-        <w:pStyle w:val="a4"/>
-        <w:bidi w:val="0"/>
-        <w:rPr>
-          <w:b/>
-          <w:bCs/>
-        </w:rPr>
-      </w:pPr>
-    </w:p>
-    <w:p>
-      <w:pPr>
-        <w:pStyle w:val="a4"/>
-        <w:bidi w:val="0"/>
-        <w:rPr>
-          <w:b/>
-          <w:bCs/>
-        </w:rPr>
-      </w:pPr>
-      <w:r>
-        <w:rPr>
-          <w:b/>
-          <w:bCs/>
-        </w:rPr>
-        <w:t>Sad Path:</w:t>
-      </w:r>
-    </w:p>
-    <w:p>
-      <w:pPr>
-        <w:pStyle w:val="a4"/>
-        <w:bidi w:val="0"/>
-        <w:rPr>
-          <w:b/>
-          <w:bCs/>
-        </w:rPr>
-      </w:pPr>
-    </w:p>
-    <w:p>
-      <w:pPr>
-        <w:pStyle w:val="a4"/>
-        <w:bidi w:val="0"/>
-        <w:rPr>
-          <w:b/>
-          <w:bCs/>
-        </w:rPr>
-      </w:pPr>
-    </w:p>
-    <w:p>
-      <w:pPr>
-        <w:pStyle w:val="a4"/>
-        <w:bidi w:val="0"/>
-        <w:rPr>
-          <w:b/>
-          <w:bCs/>
-        </w:rPr>
-      </w:pPr>
-      <w:r>
-        <w:rPr>
-          <w:b/>
-          <w:bCs/>
-        </w:rPr>
+          <w:u w:val="single"/>
+        </w:rPr>
+        <w:t>Positive</w:t>
+      </w:r>
+      <w:r>
+        <w:rPr>
+          <w:b/>
+          <w:bCs/>
+        </w:rPr>
+        <w:t>:</w:t>
+      </w:r>
+    </w:p>
+    <w:p>
+      <w:pPr>
+        <w:pStyle w:val="a4"/>
+        <w:bidi w:val="0"/>
+      </w:pPr>
+      <w:r>
+        <w:t xml:space="preserve">Guest user registers to the system with a username and password, the system verifies the username uniqueness, and a new subscriber is saved in the systems tables. </w:t>
+      </w:r>
+    </w:p>
+    <w:p>
+      <w:pPr>
+        <w:pStyle w:val="a4"/>
+        <w:bidi w:val="0"/>
+        <w:rPr>
+          <w:b/>
+          <w:bCs/>
+        </w:rPr>
+      </w:pPr>
+      <w:r>
+        <w:rPr>
+          <w:b/>
+          <w:bCs/>
+          <w:u w:val="single"/>
+        </w:rPr>
+        <w:t>Negative</w:t>
+      </w:r>
+      <w:r>
+        <w:rPr>
+          <w:b/>
+          <w:bCs/>
+        </w:rPr>
+        <w:t>:</w:t>
+      </w:r>
+    </w:p>
+    <w:p>
+      <w:pPr>
+        <w:pStyle w:val="a4"/>
+        <w:bidi w:val="0"/>
+      </w:pPr>
+      <w:r>
         <w:lastRenderedPageBreak/>
+        <w:t>Guest user tries to register with a new username and password, the system checks for the username uniqueness but discovers the username is already taken by another subscribed user. The process fails.</w:t>
+      </w:r>
+    </w:p>
+    <w:p>
+      <w:pPr>
+        <w:pStyle w:val="a4"/>
+        <w:bidi w:val="0"/>
+        <w:rPr>
+          <w:b/>
+          <w:bCs/>
+        </w:rPr>
+      </w:pPr>
+    </w:p>
+    <w:p>
+      <w:pPr>
+        <w:pStyle w:val="a4"/>
+        <w:bidi w:val="0"/>
+        <w:rPr>
+          <w:b/>
+          <w:bCs/>
+        </w:rPr>
+      </w:pPr>
+      <w:r>
+        <w:rPr>
+          <w:b/>
+          <w:bCs/>
+        </w:rPr>
         <w:t xml:space="preserve">2.4: </w:t>
       </w:r>
       <w:r>
@@ -1049,49 +1099,85 @@
         <w:rPr>
           <w:b/>
           <w:bCs/>
-        </w:rPr>
-        <w:t>Happy path:</w:t>
-      </w:r>
-    </w:p>
-    <w:p>
-      <w:pPr>
-        <w:pStyle w:val="a4"/>
-        <w:bidi w:val="0"/>
-        <w:rPr>
-          <w:b/>
-          <w:bCs/>
-        </w:rPr>
-      </w:pPr>
-    </w:p>
-    <w:p>
-      <w:pPr>
-        <w:pStyle w:val="a4"/>
-        <w:bidi w:val="0"/>
-        <w:rPr>
-          <w:b/>
-          <w:bCs/>
-        </w:rPr>
-      </w:pPr>
-      <w:r>
-        <w:rPr>
-          <w:b/>
-          <w:bCs/>
-        </w:rPr>
-        <w:t>Sad Path:</w:t>
-      </w:r>
-    </w:p>
-    <w:p>
-      <w:pPr>
-        <w:bidi w:val="0"/>
-      </w:pPr>
-    </w:p>
-    <w:p>
-      <w:pPr>
-        <w:bidi w:val="0"/>
-        <w:rPr>
-          <w:b/>
-          <w:bCs/>
-        </w:rPr>
+          <w:u w:val="single"/>
+        </w:rPr>
+        <w:t>Positive</w:t>
+      </w:r>
+      <w:r>
+        <w:rPr>
+          <w:b/>
+          <w:bCs/>
+        </w:rPr>
+        <w:t>:</w:t>
+      </w:r>
+    </w:p>
+    <w:p>
+      <w:pPr>
+        <w:pStyle w:val="a4"/>
+        <w:bidi w:val="0"/>
+      </w:pPr>
+      <w:r>
+        <w:t>The user logs in</w:t>
+      </w:r>
+      <w:r>
+        <w:t>to the system with his details, the system checks</w:t>
+      </w:r>
+      <w:r>
+        <w:t xml:space="preserve"> successfully</w:t>
+      </w:r>
+      <w:r>
+        <w:t xml:space="preserve"> for a match between the username and the password</w:t>
+      </w:r>
+      <w:r>
+        <w:t>. The user is now logged on as a subscriber.</w:t>
+      </w:r>
+      <w:r>
+        <w:t xml:space="preserve"> </w:t>
+      </w:r>
+    </w:p>
+    <w:p>
+      <w:pPr>
+        <w:pStyle w:val="a4"/>
+        <w:bidi w:val="0"/>
+        <w:rPr>
+          <w:b/>
+          <w:bCs/>
+        </w:rPr>
+      </w:pPr>
+      <w:r>
+        <w:rPr>
+          <w:b/>
+          <w:bCs/>
+          <w:u w:val="single"/>
+        </w:rPr>
+        <w:t>Negative</w:t>
+      </w:r>
+      <w:r>
+        <w:rPr>
+          <w:b/>
+          <w:bCs/>
+        </w:rPr>
+        <w:t>:</w:t>
+      </w:r>
+    </w:p>
+    <w:p>
+      <w:pPr>
+        <w:pStyle w:val="a4"/>
+        <w:bidi w:val="0"/>
+      </w:pPr>
+      <w:r>
+        <w:t>The user tries to log into the system with a username and password, the system checks for match between the username and password but finds out there is no such user in the system. The process fails.</w:t>
+      </w:r>
+    </w:p>
+    <w:p>
+      <w:pPr>
+        <w:bidi w:val="0"/>
+      </w:pPr>
+    </w:p>
+    <w:p>
+      <w:pPr>
+        <w:pStyle w:val="a4"/>
+        <w:bidi w:val="0"/>
       </w:pPr>
       <w:r>
         <w:rPr>
@@ -1112,51 +1198,35 @@
           <w:b/>
           <w:bCs/>
         </w:rPr>
-        <w:t>iew a store</w:t>
-      </w:r>
-      <w:r>
-        <w:rPr>
-          <w:b/>
-          <w:bCs/>
-        </w:rPr>
-        <w:t xml:space="preserve"> and its products</w:t>
-      </w:r>
-      <w:r>
-        <w:rPr>
-          <w:b/>
-          <w:bCs/>
-        </w:rPr>
-        <w:t>.</w:t>
-      </w:r>
-      <w:r>
-        <w:rPr>
-          <w:b/>
-          <w:bCs/>
-        </w:rPr>
-        <w:br/>
-        <w:t xml:space="preserve">Actor: </w:t>
-      </w:r>
-      <w:r>
-        <w:t>Any User</w:t>
-      </w:r>
-      <w:r>
-        <w:br/>
-      </w:r>
-      <w:r>
-        <w:rPr>
-          <w:b/>
-          <w:bCs/>
-        </w:rPr>
-        <w:t xml:space="preserve">Precondition: </w:t>
-      </w:r>
-      <w:r>
-        <w:t>The store exists in the system</w:t>
-      </w:r>
-      <w:r>
-        <w:rPr>
-          <w:b/>
-          <w:bCs/>
-        </w:rPr>
+        <w:t>iew a store and its products.</w:t>
+      </w:r>
+      <w:r>
+        <w:br/>
+      </w:r>
+      <w:r>
+        <w:rPr>
+          <w:b/>
+          <w:bCs/>
+        </w:rPr>
+        <w:t>Actor:</w:t>
+      </w:r>
+      <w:r>
+        <w:t xml:space="preserve"> Any User</w:t>
+      </w:r>
+      <w:r>
+        <w:br/>
+      </w:r>
+      <w:r>
+        <w:rPr>
+          <w:b/>
+          <w:bCs/>
+        </w:rPr>
+        <w:t>Precondition:</w:t>
+      </w:r>
+      <w:r>
+        <w:t xml:space="preserve"> The store exists in the system</w:t>
+      </w:r>
+      <w:r>
         <w:br/>
       </w:r>
       <w:r>
@@ -1167,32 +1237,29 @@
         <w:t>Post Condition:</w:t>
       </w:r>
       <w:r>
-        <w:rPr>
-          <w:b/>
-          <w:bCs/>
-        </w:rPr>
-        <w:t xml:space="preserve"> </w:t>
-      </w:r>
-      <w:r>
-        <w:t>none</w:t>
-      </w:r>
-      <w:r>
-        <w:rPr>
-          <w:b/>
-          <w:bCs/>
-        </w:rPr>
-        <w:br/>
-        <w:t xml:space="preserve">Parameters: </w:t>
-      </w:r>
-      <w:r>
-        <w:t>The store</w:t>
-      </w:r>
-      <w:r>
-        <w:rPr>
-          <w:b/>
-          <w:bCs/>
-        </w:rPr>
-        <w:br/>
+        <w:t xml:space="preserve"> none</w:t>
+      </w:r>
+      <w:r>
+        <w:br/>
+      </w:r>
+      <w:r>
+        <w:rPr>
+          <w:b/>
+          <w:bCs/>
+        </w:rPr>
+        <w:t>Parameters:</w:t>
+      </w:r>
+      <w:r>
+        <w:t xml:space="preserve"> The store</w:t>
+      </w:r>
+      <w:r>
+        <w:br/>
+      </w:r>
+      <w:r>
+        <w:rPr>
+          <w:b/>
+          <w:bCs/>
+        </w:rPr>
         <w:t>Actions:</w:t>
       </w:r>
     </w:p>
@@ -1206,7 +1273,7 @@
         <w:bidi w:val="0"/>
       </w:pPr>
       <w:r>
-        <w:t>The guest user chooses a store</w:t>
+        <w:t>The user chooses a store</w:t>
       </w:r>
     </w:p>
     <w:p>
@@ -1235,35 +1302,59 @@
         <w:rPr>
           <w:b/>
           <w:bCs/>
-        </w:rPr>
-        <w:t>Happy path:</w:t>
-      </w:r>
-    </w:p>
-    <w:p>
-      <w:pPr>
-        <w:pStyle w:val="a4"/>
-        <w:bidi w:val="0"/>
-        <w:rPr>
-          <w:b/>
-          <w:bCs/>
-        </w:rPr>
-      </w:pPr>
-    </w:p>
-    <w:p>
-      <w:pPr>
-        <w:pStyle w:val="a4"/>
-        <w:bidi w:val="0"/>
-        <w:rPr>
-          <w:b/>
-          <w:bCs/>
-        </w:rPr>
-      </w:pPr>
-      <w:r>
-        <w:rPr>
-          <w:b/>
-          <w:bCs/>
-        </w:rPr>
-        <w:t>Sad Path:</w:t>
+          <w:u w:val="single"/>
+        </w:rPr>
+        <w:t>Positive</w:t>
+      </w:r>
+      <w:r>
+        <w:rPr>
+          <w:b/>
+          <w:bCs/>
+        </w:rPr>
+        <w:t>:</w:t>
+      </w:r>
+    </w:p>
+    <w:p>
+      <w:pPr>
+        <w:pStyle w:val="a4"/>
+        <w:bidi w:val="0"/>
+      </w:pPr>
+      <w:r>
+        <w:t>The user chooses a store, the system returns all relevant details about the store and its products.</w:t>
+      </w:r>
+    </w:p>
+    <w:p>
+      <w:pPr>
+        <w:pStyle w:val="a4"/>
+        <w:bidi w:val="0"/>
+        <w:rPr>
+          <w:b/>
+          <w:bCs/>
+        </w:rPr>
+      </w:pPr>
+      <w:r>
+        <w:rPr>
+          <w:b/>
+          <w:bCs/>
+          <w:u w:val="single"/>
+        </w:rPr>
+        <w:t>Negative</w:t>
+      </w:r>
+      <w:r>
+        <w:rPr>
+          <w:b/>
+          <w:bCs/>
+        </w:rPr>
+        <w:t>:</w:t>
+      </w:r>
+    </w:p>
+    <w:p>
+      <w:pPr>
+        <w:pStyle w:val="a4"/>
+        <w:bidi w:val="0"/>
+      </w:pPr>
+      <w:r>
+        <w:t>The user chooses a store to view, but the store doesn’t exist in the system.</w:t>
       </w:r>
     </w:p>
     <w:p>
@@ -1478,6 +1569,7 @@
         <w:bidi w:val="0"/>
       </w:pPr>
       <w:r>
+        <w:lastRenderedPageBreak/>
         <w:t>If optional parameters are given the system filters the results from the previous stage according to these parameters.</w:t>
       </w:r>
     </w:p>
@@ -1507,57 +1599,80 @@
         <w:rPr>
           <w:b/>
           <w:bCs/>
-        </w:rPr>
-        <w:t>Happy path:</w:t>
-      </w:r>
-    </w:p>
-    <w:p>
-      <w:pPr>
-        <w:pStyle w:val="a4"/>
-        <w:bidi w:val="0"/>
-        <w:rPr>
-          <w:b/>
-          <w:bCs/>
-        </w:rPr>
-      </w:pPr>
-    </w:p>
-    <w:p>
-      <w:pPr>
-        <w:pStyle w:val="a4"/>
-        <w:bidi w:val="0"/>
-        <w:rPr>
-          <w:b/>
-          <w:bCs/>
-        </w:rPr>
-      </w:pPr>
-      <w:r>
-        <w:rPr>
-          <w:b/>
-          <w:bCs/>
-        </w:rPr>
-        <w:t>Sad Path:</w:t>
-      </w:r>
-    </w:p>
-    <w:p>
-      <w:pPr>
-        <w:bidi w:val="0"/>
-      </w:pPr>
-    </w:p>
-    <w:p>
-      <w:pPr>
-        <w:pStyle w:val="a4"/>
-        <w:bidi w:val="0"/>
-        <w:rPr>
-          <w:b/>
-          <w:bCs/>
-        </w:rPr>
-      </w:pPr>
-      <w:r>
-        <w:rPr>
-          <w:b/>
-          <w:bCs/>
-        </w:rPr>
-        <w:lastRenderedPageBreak/>
+          <w:u w:val="single"/>
+        </w:rPr>
+        <w:t>Positive</w:t>
+      </w:r>
+      <w:r>
+        <w:rPr>
+          <w:b/>
+          <w:bCs/>
+        </w:rPr>
+        <w:t>:</w:t>
+      </w:r>
+    </w:p>
+    <w:p>
+      <w:pPr>
+        <w:pStyle w:val="a4"/>
+        <w:bidi w:val="0"/>
+      </w:pPr>
+      <w:r>
+        <w:t>The user searches for products by product name – "basketball", and filters the data by price range, the system searches for basketball in all stores and returns only those in the relevant price range.</w:t>
+      </w:r>
+    </w:p>
+    <w:p>
+      <w:pPr>
+        <w:pStyle w:val="a4"/>
+        <w:bidi w:val="0"/>
+        <w:rPr>
+          <w:b/>
+          <w:bCs/>
+        </w:rPr>
+      </w:pPr>
+      <w:r>
+        <w:rPr>
+          <w:b/>
+          <w:bCs/>
+          <w:u w:val="single"/>
+        </w:rPr>
+        <w:t>Negative</w:t>
+      </w:r>
+      <w:r>
+        <w:rPr>
+          <w:b/>
+          <w:bCs/>
+        </w:rPr>
+        <w:t>:</w:t>
+      </w:r>
+    </w:p>
+    <w:p>
+      <w:pPr>
+        <w:bidi w:val="0"/>
+      </w:pPr>
+      <w:r>
+        <w:t xml:space="preserve">The user </w:t>
+      </w:r>
+      <w:r>
+        <w:t>tries to search products without any parameters, the search fails.</w:t>
+      </w:r>
+      <w:r>
+        <w:t xml:space="preserve"> </w:t>
+      </w:r>
+    </w:p>
+    <w:p>
+      <w:pPr>
+        <w:pStyle w:val="a4"/>
+        <w:bidi w:val="0"/>
+        <w:rPr>
+          <w:b/>
+          <w:bCs/>
+        </w:rPr>
+      </w:pPr>
+      <w:r>
+        <w:rPr>
+          <w:b/>
+          <w:bCs/>
+        </w:rPr>
         <w:t>2.7:</w:t>
       </w:r>
       <w:r>
@@ -1586,7 +1701,21 @@
           <w:b/>
           <w:bCs/>
         </w:rPr>
-        <w:t>to his shopping cart.</w:t>
+        <w:t xml:space="preserve">to </w:t>
+      </w:r>
+      <w:r>
+        <w:rPr>
+          <w:b/>
+          <w:bCs/>
+        </w:rPr>
+        <w:t>store-</w:t>
+      </w:r>
+      <w:r>
+        <w:rPr>
+          <w:b/>
+          <w:bCs/>
+        </w:rPr>
+        <w:t>cart.</w:t>
       </w:r>
       <w:r>
         <w:rPr>
@@ -1735,41 +1864,62 @@
         <w:rPr>
           <w:b/>
           <w:bCs/>
-        </w:rPr>
-        <w:t>Happy path:</w:t>
-      </w:r>
-    </w:p>
-    <w:p>
-      <w:pPr>
-        <w:pStyle w:val="a4"/>
-        <w:bidi w:val="0"/>
-        <w:rPr>
-          <w:b/>
-          <w:bCs/>
-        </w:rPr>
-      </w:pPr>
-    </w:p>
-    <w:p>
-      <w:pPr>
-        <w:pStyle w:val="a4"/>
-        <w:bidi w:val="0"/>
-        <w:rPr>
-          <w:b/>
-          <w:bCs/>
-        </w:rPr>
-      </w:pPr>
-      <w:r>
-        <w:rPr>
-          <w:b/>
-          <w:bCs/>
-        </w:rPr>
-        <w:t>Sad Path:</w:t>
-      </w:r>
-    </w:p>
-    <w:p>
-      <w:pPr>
-        <w:bidi w:val="0"/>
-      </w:pPr>
+          <w:u w:val="single"/>
+        </w:rPr>
+        <w:t>Positive</w:t>
+      </w:r>
+      <w:r>
+        <w:rPr>
+          <w:b/>
+          <w:bCs/>
+        </w:rPr>
+        <w:t>:</w:t>
+      </w:r>
+    </w:p>
+    <w:p>
+      <w:pPr>
+        <w:pStyle w:val="a4"/>
+        <w:bidi w:val="0"/>
+      </w:pPr>
+      <w:r>
+        <w:t xml:space="preserve">The user adds </w:t>
+      </w:r>
+      <w:r>
+        <w:t xml:space="preserve">products to his store-cart, the system checks the store's inventory, and adds the products to his old store-cart. </w:t>
+      </w:r>
+    </w:p>
+    <w:p>
+      <w:pPr>
+        <w:pStyle w:val="a4"/>
+        <w:bidi w:val="0"/>
+        <w:rPr>
+          <w:b/>
+          <w:bCs/>
+        </w:rPr>
+      </w:pPr>
+      <w:r>
+        <w:rPr>
+          <w:b/>
+          <w:bCs/>
+          <w:u w:val="single"/>
+        </w:rPr>
+        <w:t>Negative</w:t>
+      </w:r>
+      <w:r>
+        <w:rPr>
+          <w:b/>
+          <w:bCs/>
+        </w:rPr>
+        <w:t>:</w:t>
+      </w:r>
+    </w:p>
+    <w:p>
+      <w:pPr>
+        <w:bidi w:val="0"/>
+      </w:pPr>
+      <w:r>
+        <w:t xml:space="preserve">The user tries to add products to his store-cart, the system checks the store's inventory and finds out the store doesn’t have enough of the requested product </w:t>
+      </w:r>
     </w:p>
     <w:p>
       <w:pPr>
@@ -1937,35 +2087,25 @@
         <w:rPr>
           <w:b/>
           <w:bCs/>
-        </w:rPr>
-        <w:t>Happy path:</w:t>
-      </w:r>
-    </w:p>
-    <w:p>
-      <w:pPr>
-        <w:pStyle w:val="a4"/>
-        <w:bidi w:val="0"/>
-        <w:rPr>
-          <w:b/>
-          <w:bCs/>
-        </w:rPr>
-      </w:pPr>
-    </w:p>
-    <w:p>
-      <w:pPr>
-        <w:pStyle w:val="a4"/>
-        <w:bidi w:val="0"/>
-        <w:rPr>
-          <w:b/>
-          <w:bCs/>
-        </w:rPr>
-      </w:pPr>
-      <w:r>
-        <w:rPr>
-          <w:b/>
-          <w:bCs/>
-        </w:rPr>
-        <w:t>Sad Path:</w:t>
+          <w:u w:val="single"/>
+        </w:rPr>
+        <w:t>Positive</w:t>
+      </w:r>
+      <w:r>
+        <w:rPr>
+          <w:b/>
+          <w:bCs/>
+        </w:rPr>
+        <w:t>:</w:t>
+      </w:r>
+    </w:p>
+    <w:p>
+      <w:pPr>
+        <w:pStyle w:val="a4"/>
+        <w:bidi w:val="0"/>
+      </w:pPr>
+      <w:r>
+        <w:t xml:space="preserve">User chooses to view his shopping cart, the system collects all of his store-carts and returns it. </w:t>
       </w:r>
     </w:p>
     <w:p>
@@ -2148,6 +2288,7 @@
         </w:rPr>
       </w:pPr>
       <w:r>
+        <w:lastRenderedPageBreak/>
         <w:t>If the user chooses to increase the amount of products in his store-cart, the system checks for the product availability in the store</w:t>
       </w:r>
     </w:p>
@@ -2181,44 +2322,68 @@
         <w:rPr>
           <w:b/>
           <w:bCs/>
-        </w:rPr>
-        <w:t>Happy path:</w:t>
-      </w:r>
-    </w:p>
-    <w:p>
-      <w:pPr>
-        <w:pStyle w:val="a4"/>
-        <w:bidi w:val="0"/>
-        <w:rPr>
-          <w:b/>
-          <w:bCs/>
-        </w:rPr>
-      </w:pPr>
-    </w:p>
-    <w:p>
-      <w:pPr>
-        <w:pStyle w:val="a4"/>
-        <w:bidi w:val="0"/>
-        <w:rPr>
-          <w:b/>
-          <w:bCs/>
-        </w:rPr>
-      </w:pPr>
-      <w:r>
-        <w:rPr>
-          <w:b/>
-          <w:bCs/>
-        </w:rPr>
-        <w:t>Sad Path:</w:t>
-      </w:r>
-    </w:p>
-    <w:p>
-      <w:pPr>
-        <w:bidi w:val="0"/>
-        <w:rPr>
-          <w:b/>
-          <w:bCs/>
-        </w:rPr>
+          <w:u w:val="single"/>
+        </w:rPr>
+        <w:t>Positive</w:t>
+      </w:r>
+      <w:r>
+        <w:rPr>
+          <w:b/>
+          <w:bCs/>
+        </w:rPr>
+        <w:t>:</w:t>
+      </w:r>
+    </w:p>
+    <w:p>
+      <w:pPr>
+        <w:pStyle w:val="a4"/>
+        <w:bidi w:val="0"/>
+      </w:pPr>
+      <w:r>
+        <w:t>The User views his shopping-cart and chooses to edit specific store-cart, he decided to increase the amount of a product he previously added, the store's inventory is checked successfully, and the store cart is saved.</w:t>
+      </w:r>
+    </w:p>
+    <w:p>
+      <w:pPr>
+        <w:pStyle w:val="a4"/>
+        <w:bidi w:val="0"/>
+        <w:rPr>
+          <w:b/>
+          <w:bCs/>
+        </w:rPr>
+      </w:pPr>
+      <w:r>
+        <w:rPr>
+          <w:b/>
+          <w:bCs/>
+          <w:u w:val="single"/>
+        </w:rPr>
+        <w:t>Negative</w:t>
+      </w:r>
+      <w:r>
+        <w:rPr>
+          <w:b/>
+          <w:bCs/>
+        </w:rPr>
+        <w:t>:</w:t>
+      </w:r>
+    </w:p>
+    <w:p>
+      <w:pPr>
+        <w:pStyle w:val="a4"/>
+        <w:bidi w:val="0"/>
+      </w:pPr>
+      <w:r>
+        <w:t xml:space="preserve">The User views his shopping-cart and chooses to edit specific store-cart, he decided to increase the amount of a product he previously added, the store's inventory </w:t>
+      </w:r>
+      <w:r>
+        <w:t>doesn’t contain enough of this product and the process fails.</w:t>
+      </w:r>
+    </w:p>
+    <w:p>
+      <w:pPr>
+        <w:pStyle w:val="a4"/>
+        <w:bidi w:val="0"/>
       </w:pPr>
     </w:p>
     <w:p>
@@ -2291,13 +2456,6 @@
           <w:bCs/>
         </w:rPr>
         <w:br/>
-      </w:r>
-      <w:r>
-        <w:rPr>
-          <w:b/>
-          <w:bCs/>
-        </w:rPr>
-        <w:lastRenderedPageBreak/>
         <w:t xml:space="preserve">Parameters: </w:t>
       </w:r>
       <w:r>
@@ -2374,7 +2532,10 @@
         <w:bidi w:val="0"/>
       </w:pPr>
       <w:r>
-        <w:t>The system transfers the payment request to the external payment system and waits for its response</w:t>
+        <w:t xml:space="preserve">The system transfers the payment request to the external payment system and waits for its </w:t>
+      </w:r>
+      <w:r>
+        <w:t>response (use case 7).</w:t>
       </w:r>
     </w:p>
     <w:p>
@@ -2416,111 +2577,69 @@
         <w:rPr>
           <w:b/>
           <w:bCs/>
-        </w:rPr>
-        <w:t>Happy path:</w:t>
-      </w:r>
-    </w:p>
-    <w:p>
-      <w:pPr>
-        <w:pStyle w:val="a4"/>
-        <w:bidi w:val="0"/>
-        <w:rPr>
-          <w:b/>
-          <w:bCs/>
-        </w:rPr>
-      </w:pPr>
-    </w:p>
-    <w:p>
-      <w:pPr>
-        <w:pStyle w:val="a4"/>
-        <w:bidi w:val="0"/>
-        <w:rPr>
-          <w:b/>
-          <w:bCs/>
-        </w:rPr>
-      </w:pPr>
-      <w:r>
-        <w:rPr>
-          <w:b/>
-          <w:bCs/>
-        </w:rPr>
-        <w:t>Sad Path:</w:t>
-      </w:r>
-    </w:p>
-    <w:p>
-      <w:pPr>
-        <w:bidi w:val="0"/>
-      </w:pPr>
-    </w:p>
-    <w:p>
-      <w:pPr>
-        <w:bidi w:val="0"/>
-      </w:pPr>
-    </w:p>
-    <w:p>
-      <w:pPr>
-        <w:bidi w:val="0"/>
-      </w:pPr>
-    </w:p>
-    <w:p>
-      <w:pPr>
-        <w:bidi w:val="0"/>
-      </w:pPr>
-    </w:p>
-    <w:p>
-      <w:pPr>
-        <w:bidi w:val="0"/>
-      </w:pPr>
-    </w:p>
-    <w:p>
-      <w:pPr>
-        <w:bidi w:val="0"/>
-      </w:pPr>
-    </w:p>
-    <w:p>
-      <w:pPr>
-        <w:bidi w:val="0"/>
-      </w:pPr>
-    </w:p>
-    <w:p>
-      <w:pPr>
-        <w:bidi w:val="0"/>
-      </w:pPr>
-    </w:p>
-    <w:p>
-      <w:pPr>
-        <w:bidi w:val="0"/>
-      </w:pPr>
-    </w:p>
-    <w:p>
-      <w:pPr>
-        <w:bidi w:val="0"/>
-      </w:pPr>
-    </w:p>
-    <w:p>
-      <w:pPr>
-        <w:bidi w:val="0"/>
-      </w:pPr>
-    </w:p>
-    <w:p>
-      <w:pPr>
-        <w:bidi w:val="0"/>
-      </w:pPr>
-    </w:p>
-    <w:p>
-      <w:pPr>
-        <w:bidi w:val="0"/>
-      </w:pPr>
-    </w:p>
-    <w:p>
-      <w:pPr>
-        <w:bidi w:val="0"/>
-      </w:pPr>
-    </w:p>
-    <w:p>
-      <w:pPr>
-        <w:bidi w:val="0"/>
-      </w:pPr>
+          <w:u w:val="single"/>
+        </w:rPr>
+        <w:t>Positive</w:t>
+      </w:r>
+      <w:r>
+        <w:rPr>
+          <w:b/>
+          <w:bCs/>
+        </w:rPr>
+        <w:t>:</w:t>
+      </w:r>
+    </w:p>
+    <w:p>
+      <w:pPr>
+        <w:pStyle w:val="a4"/>
+        <w:bidi w:val="0"/>
+      </w:pPr>
+      <w:r>
+        <w:t>The user requests to pay for his shopping cart,</w:t>
+      </w:r>
+      <w:r>
+        <w:t xml:space="preserve"> the system verifies all stores</w:t>
+      </w:r>
+      <w:r>
+        <w:t xml:space="preserve"> has the requested products and then calculates the final price, the user accepts to pay and a payment request is sent to the payment system. The </w:t>
+      </w:r>
+      <w:r>
+        <w:t>payment request is approved and the store's inventory is updated.</w:t>
+      </w:r>
+    </w:p>
+    <w:p>
+      <w:pPr>
+        <w:pStyle w:val="a4"/>
+        <w:bidi w:val="0"/>
+        <w:rPr>
+          <w:b/>
+          <w:bCs/>
+        </w:rPr>
+      </w:pPr>
+      <w:r>
+        <w:rPr>
+          <w:b/>
+          <w:bCs/>
+          <w:u w:val="single"/>
+        </w:rPr>
+        <w:t>Negative</w:t>
+      </w:r>
+      <w:r>
+        <w:rPr>
+          <w:b/>
+          <w:bCs/>
+        </w:rPr>
+        <w:t>:</w:t>
+      </w:r>
+    </w:p>
+    <w:p>
+      <w:pPr>
+        <w:pStyle w:val="a4"/>
+        <w:bidi w:val="0"/>
+      </w:pPr>
+      <w:r>
+        <w:t>The user requests to pay for his shopping cart, the system verifies all stores has the requested products and then calculates the final price, the user accepts to pay and a payment request is being sent. The payment request is rejected and the items stay in the user's shopping cart.</w:t>
+      </w:r>
     </w:p>
     <w:p>
       <w:pPr>
@@ -2594,7 +2713,7 @@
           <w:szCs w:val="36"/>
           <w:u w:val="single"/>
         </w:rPr>
-        <w:t>Subscriber</w:t>
+        <w:t>Subscribe</w:t>
       </w:r>
       <w:r>
         <w:rPr>
@@ -2604,6 +2723,16 @@
           <w:szCs w:val="36"/>
           <w:u w:val="single"/>
         </w:rPr>
+        <w:t>d</w:t>
+      </w:r>
+      <w:r>
+        <w:rPr>
+          <w:b/>
+          <w:bCs/>
+          <w:sz w:val="36"/>
+          <w:szCs w:val="36"/>
+          <w:u w:val="single"/>
+        </w:rPr>
         <w:t xml:space="preserve"> Buyer</w:t>
       </w:r>
     </w:p>
@@ -2634,14 +2763,7 @@
           <w:b/>
           <w:bCs/>
         </w:rPr>
-        <w:t xml:space="preserve"> </w:t>
-      </w:r>
-      <w:r>
-        <w:rPr>
-          <w:b/>
-          <w:bCs/>
-        </w:rPr>
-        <w:t>logout</w:t>
+        <w:t xml:space="preserve"> logout</w:t>
       </w:r>
       <w:r>
         <w:rPr>
@@ -2804,50 +2926,77 @@
         <w:rPr>
           <w:b/>
           <w:bCs/>
-        </w:rPr>
-        <w:t>Happy path:</w:t>
-      </w:r>
-    </w:p>
-    <w:p>
-      <w:pPr>
-        <w:pStyle w:val="a4"/>
-        <w:bidi w:val="0"/>
-        <w:rPr>
-          <w:b/>
-          <w:bCs/>
-        </w:rPr>
-      </w:pPr>
-    </w:p>
-    <w:p>
-      <w:pPr>
-        <w:pStyle w:val="a4"/>
-        <w:bidi w:val="0"/>
-        <w:rPr>
-          <w:b/>
-          <w:bCs/>
-        </w:rPr>
-      </w:pPr>
-      <w:r>
-        <w:rPr>
-          <w:b/>
-          <w:bCs/>
-        </w:rPr>
-        <w:t>Sad Path:</w:t>
-      </w:r>
-    </w:p>
-    <w:p>
-      <w:pPr>
-        <w:bidi w:val="0"/>
-      </w:pPr>
-    </w:p>
-    <w:p>
-      <w:pPr>
-        <w:pStyle w:val="a4"/>
-        <w:bidi w:val="0"/>
-      </w:pPr>
+          <w:u w:val="single"/>
+        </w:rPr>
+        <w:t>Positive</w:t>
+      </w:r>
+      <w:r>
+        <w:rPr>
+          <w:b/>
+          <w:bCs/>
+        </w:rPr>
+        <w:t>:</w:t>
+      </w:r>
+    </w:p>
+    <w:p>
+      <w:pPr>
+        <w:pStyle w:val="a4"/>
+        <w:bidi w:val="0"/>
+      </w:pPr>
+      <w:r>
+        <w:t>Logged in</w:t>
+      </w:r>
+      <w:r>
+        <w:t xml:space="preserve"> buyer decides</w:t>
+      </w:r>
+      <w:r>
+        <w:t xml:space="preserve"> to logout, the system saves all data and the user now acts as a guest.</w:t>
+      </w:r>
       <w:r>
         <w:t xml:space="preserve"> </w:t>
       </w:r>
+    </w:p>
+    <w:p>
+      <w:pPr>
+        <w:pStyle w:val="a4"/>
+        <w:bidi w:val="0"/>
+        <w:rPr>
+          <w:b/>
+          <w:bCs/>
+        </w:rPr>
+      </w:pPr>
+      <w:r>
+        <w:rPr>
+          <w:b/>
+          <w:bCs/>
+          <w:u w:val="single"/>
+        </w:rPr>
+        <w:t>Negative</w:t>
+      </w:r>
+      <w:r>
+        <w:rPr>
+          <w:b/>
+          <w:bCs/>
+        </w:rPr>
+        <w:t>:</w:t>
+      </w:r>
+    </w:p>
+    <w:p>
+      <w:pPr>
+        <w:bidi w:val="0"/>
+      </w:pPr>
+      <w:r>
+        <w:t>Logged in buyer decides to logout, the system fails and the user still acts as a subscriber.</w:t>
+      </w:r>
+    </w:p>
+    <w:p>
+      <w:pPr>
+        <w:pStyle w:val="a4"/>
+        <w:bidi w:val="0"/>
+      </w:pPr>
+      <w:r>
+        <w:t xml:space="preserve"> </w:t>
+      </w:r>
       <w:r>
         <w:rPr>
           <w:b/>
@@ -2867,14 +3016,7 @@
           <w:b/>
           <w:bCs/>
         </w:rPr>
-        <w:t xml:space="preserve"> </w:t>
-      </w:r>
-      <w:r>
-        <w:rPr>
-          <w:b/>
-          <w:bCs/>
-        </w:rPr>
-        <w:t>open store</w:t>
+        <w:t xml:space="preserve"> open store</w:t>
       </w:r>
       <w:r>
         <w:rPr>
@@ -3055,35 +3197,70 @@
         <w:rPr>
           <w:b/>
           <w:bCs/>
-        </w:rPr>
-        <w:t>Happy path:</w:t>
-      </w:r>
-    </w:p>
-    <w:p>
-      <w:pPr>
-        <w:pStyle w:val="a4"/>
-        <w:bidi w:val="0"/>
-        <w:rPr>
-          <w:b/>
-          <w:bCs/>
-        </w:rPr>
-      </w:pPr>
-    </w:p>
-    <w:p>
-      <w:pPr>
-        <w:pStyle w:val="a4"/>
-        <w:bidi w:val="0"/>
-        <w:rPr>
-          <w:b/>
-          <w:bCs/>
-        </w:rPr>
-      </w:pPr>
-      <w:r>
-        <w:rPr>
-          <w:b/>
-          <w:bCs/>
-        </w:rPr>
-        <w:t>Sad Path:</w:t>
+          <w:u w:val="single"/>
+        </w:rPr>
+        <w:t>Po</w:t>
+      </w:r>
+      <w:r>
+        <w:rPr>
+          <w:b/>
+          <w:bCs/>
+          <w:u w:val="single"/>
+        </w:rPr>
+        <w:t>sitive</w:t>
+      </w:r>
+      <w:r>
+        <w:rPr>
+          <w:b/>
+          <w:bCs/>
+        </w:rPr>
+        <w:t>:</w:t>
+      </w:r>
+    </w:p>
+    <w:p>
+      <w:pPr>
+        <w:pStyle w:val="a4"/>
+        <w:bidi w:val="0"/>
+      </w:pPr>
+      <w:r>
+        <w:t>Subscribed user decides to open a store; he provide</w:t>
+      </w:r>
+      <w:r>
+        <w:t>s valid parameters. A new store is created and the user is marked as its only owner.</w:t>
+      </w:r>
+    </w:p>
+    <w:p>
+      <w:pPr>
+        <w:pStyle w:val="a4"/>
+        <w:bidi w:val="0"/>
+        <w:rPr>
+          <w:b/>
+          <w:bCs/>
+        </w:rPr>
+      </w:pPr>
+      <w:r>
+        <w:rPr>
+          <w:b/>
+          <w:bCs/>
+          <w:u w:val="single"/>
+        </w:rPr>
+        <w:t>Negative</w:t>
+      </w:r>
+      <w:r>
+        <w:rPr>
+          <w:b/>
+          <w:bCs/>
+        </w:rPr>
+        <w:t>:</w:t>
+      </w:r>
+    </w:p>
+    <w:p>
+      <w:pPr>
+        <w:pStyle w:val="a4"/>
+        <w:bidi w:val="0"/>
+      </w:pPr>
+      <w:r>
+        <w:t>Subscribed user decides to open a store; he provides all relevant parameters but it turns out the buying policy he provided is illegal. The system informs the user that buying policy is necessary in order to open a store. The process fails</w:t>
       </w:r>
     </w:p>
     <w:p>
@@ -3223,6 +3400,7 @@
         <w:bidi w:val="0"/>
       </w:pPr>
       <w:r>
+        <w:lastRenderedPageBreak/>
         <w:t>The user requests to view his purchase history</w:t>
       </w:r>
     </w:p>
@@ -3241,79 +3419,10 @@
     </w:p>
     <w:p>
       <w:pPr>
-        <w:pStyle w:val="a4"/>
-        <w:bidi w:val="0"/>
-      </w:pPr>
-    </w:p>
-    <w:p>
-      <w:pPr>
-        <w:pStyle w:val="a4"/>
-        <w:bidi w:val="0"/>
-        <w:rPr>
-          <w:b/>
-          <w:bCs/>
-        </w:rPr>
-      </w:pPr>
-    </w:p>
-    <w:p>
-      <w:pPr>
-        <w:pStyle w:val="a4"/>
-        <w:bidi w:val="0"/>
-        <w:rPr>
-          <w:b/>
-          <w:bCs/>
-        </w:rPr>
-      </w:pPr>
-    </w:p>
-    <w:p>
-      <w:pPr>
-        <w:pStyle w:val="a4"/>
-        <w:bidi w:val="0"/>
-        <w:rPr>
-          <w:b/>
-          <w:bCs/>
-        </w:rPr>
-      </w:pPr>
-      <w:r>
-        <w:rPr>
-          <w:b/>
-          <w:bCs/>
-        </w:rPr>
-        <w:lastRenderedPageBreak/>
-        <w:t>Happy path:</w:t>
-      </w:r>
-    </w:p>
-    <w:p>
-      <w:pPr>
-        <w:pStyle w:val="a4"/>
-        <w:bidi w:val="0"/>
-        <w:rPr>
-          <w:b/>
-          <w:bCs/>
-        </w:rPr>
-      </w:pPr>
-    </w:p>
-    <w:p>
-      <w:pPr>
-        <w:pStyle w:val="a4"/>
-        <w:bidi w:val="0"/>
-        <w:rPr>
-          <w:b/>
-          <w:bCs/>
-        </w:rPr>
-      </w:pPr>
-      <w:r>
-        <w:rPr>
-          <w:b/>
-          <w:bCs/>
-        </w:rPr>
-        <w:t>Sad Path:</w:t>
-      </w:r>
-    </w:p>
-    <w:p>
-      <w:pPr>
-        <w:bidi w:val="0"/>
-      </w:pPr>
+        <w:bidi w:val="0"/>
+      </w:pPr>
+      <w:bookmarkStart w:id="0" w:name="_GoBack"/>
+      <w:bookmarkEnd w:id="0"/>
     </w:p>
     <w:sectPr>
       <w:pgSz w:w="11906" w:h="16838"/>

</xml_diff>